<commit_message>
update dossier technique Extia
</commit_message>
<xml_diff>
--- a/[EXTIA] Dossier Technique - Frederic FROMAGER.docx
+++ b/[EXTIA] Dossier Technique - Frederic FROMAGER.docx
@@ -20,7 +20,7 @@
                 <wp:positionV relativeFrom="paragraph">
                   <wp:posOffset>-2021205</wp:posOffset>
                 </wp:positionV>
-                <wp:extent cx="3401695" cy="1263015"/>
+                <wp:extent cx="3402330" cy="1263650"/>
                 <wp:effectExtent l="0" t="0" r="0" b="0"/>
                 <wp:wrapNone/>
                 <wp:docPr id="1" name="Zone de texte 2"/>
@@ -31,7 +31,7 @@
                       <wps:spPr>
                         <a:xfrm>
                           <a:off x="0" y="0"/>
-                          <a:ext cx="3400920" cy="1262520"/>
+                          <a:ext cx="3401640" cy="1262880"/>
                         </a:xfrm>
                         <a:prstGeom prst="rect">
                           <a:avLst/>
@@ -124,7 +124,7 @@
           </mc:Choice>
           <mc:Fallback>
             <w:pict>
-              <v:rect id="shape_0" ID="Zone de texte 2" stroked="f" style="position:absolute;margin-left:69.4pt;margin-top:-159.15pt;width:267.75pt;height:99.35pt" wp14:anchorId="38DB0C23">
+              <v:rect id="shape_0" ID="Zone de texte 2" stroked="f" style="position:absolute;margin-left:69.4pt;margin-top:-159.15pt;width:267.8pt;height:99.4pt" wp14:anchorId="38DB0C23">
                 <w10:wrap type="square"/>
                 <v:fill o:detectmouseclick="t" on="false"/>
                 <v:stroke color="#3465a4" weight="9360" joinstyle="round" endcap="flat"/>
@@ -204,12 +204,12 @@
               <wp:anchor behindDoc="1" distT="0" distB="0" distL="114300" distR="114300" simplePos="0" locked="0" layoutInCell="1" allowOverlap="1" relativeHeight="15" wp14:anchorId="717BED7A">
                 <wp:simplePos x="0" y="0"/>
                 <wp:positionH relativeFrom="column">
-                  <wp:posOffset>5904865</wp:posOffset>
+                  <wp:posOffset>6505575</wp:posOffset>
                 </wp:positionH>
                 <wp:positionV relativeFrom="paragraph">
-                  <wp:posOffset>-3518535</wp:posOffset>
+                  <wp:posOffset>-4119245</wp:posOffset>
                 </wp:positionV>
-                <wp:extent cx="1905" cy="1597025"/>
+                <wp:extent cx="3175" cy="1207770"/>
                 <wp:effectExtent l="0" t="0" r="38100" b="28575"/>
                 <wp:wrapNone/>
                 <wp:docPr id="3" name="Connecteur droit 28"/>
@@ -220,7 +220,7 @@
                       <wps:spPr>
                         <a:xfrm>
                           <a:off x="0" y="0"/>
-                          <a:ext cx="2520" cy="1596960"/>
+                          <a:ext cx="4320" cy="1596960"/>
                         </a:xfrm>
                         <a:prstGeom prst="line">
                           <a:avLst/>
@@ -253,7 +253,7 @@
           </mc:Choice>
           <mc:Fallback>
             <w:pict>
-              <v:line id="shape_0" from="402.15pt,-214.35pt" to="402.3pt,-88.65pt" ID="Connecteur droit 28" stroked="t" style="position:absolute" wp14:anchorId="717BED7A">
+              <v:line id="shape_0" from="464.85pt,-277pt" to="465.15pt,-151.3pt" ID="Connecteur droit 28" stroked="t" style="position:absolute" wp14:anchorId="717BED7A">
                 <v:stroke color="white" weight="12600" joinstyle="round" endcap="flat"/>
                 <v:fill o:detectmouseclick="t" on="false"/>
               </v:line>
@@ -271,7 +271,7 @@
                 <wp:positionV relativeFrom="paragraph">
                   <wp:posOffset>-1945005</wp:posOffset>
                 </wp:positionV>
-                <wp:extent cx="1260475" cy="975995"/>
+                <wp:extent cx="1261110" cy="976630"/>
                 <wp:effectExtent l="0" t="0" r="0" b="0"/>
                 <wp:wrapNone/>
                 <wp:docPr id="4" name="Zone de texte 2"/>
@@ -282,7 +282,7 @@
                       <wps:spPr>
                         <a:xfrm>
                           <a:off x="0" y="0"/>
-                          <a:ext cx="1260000" cy="975240"/>
+                          <a:ext cx="1260360" cy="975960"/>
                         </a:xfrm>
                         <a:prstGeom prst="rect">
                           <a:avLst/>
@@ -397,7 +397,7 @@
           </mc:Choice>
           <mc:Fallback>
             <w:pict>
-              <v:rect id="shape_0" ID="Zone de texte 2" stroked="f" style="position:absolute;margin-left:346.15pt;margin-top:-153.15pt;width:99.15pt;height:76.75pt" wp14:anchorId="04C7AB31">
+              <v:rect id="shape_0" ID="Zone de texte 2" stroked="f" style="position:absolute;margin-left:346.15pt;margin-top:-153.15pt;width:99.2pt;height:76.8pt" wp14:anchorId="04C7AB31">
                 <w10:wrap type="square"/>
                 <v:fill o:detectmouseclick="t" on="false"/>
                 <v:stroke color="#3465a4" weight="9360" joinstyle="round" endcap="flat"/>
@@ -528,7 +528,7 @@
         <w:tblInd w:w="-147" w:type="dxa"/>
         <w:tblCellMar>
           <w:top w:w="0" w:type="dxa"/>
-          <w:left w:w="113" w:type="dxa"/>
+          <w:left w:w="118" w:type="dxa"/>
           <w:bottom w:w="0" w:type="dxa"/>
           <w:right w:w="108" w:type="dxa"/>
         </w:tblCellMar>
@@ -1283,14 +1283,14 @@
         <w:spacing w:before="0" w:after="0"/>
         <w:rPr/>
       </w:pPr>
-      <w:bookmarkStart w:id="0" w:name="__DdeLink__156_2288454784"/>
       <w:r>
         <w:rPr>
           <w:color w:val="808080" w:themeColor="background1" w:themeShade="80"/>
           <w:sz w:val="24"/>
         </w:rPr>
-        <w:t>Nom du client  (et service)</w:t>
-      </w:r>
+        <w:t>Hardis Group</w:t>
+      </w:r>
+      <w:bookmarkStart w:id="0" w:name="__DdeLink__156_2288454784"/>
       <w:bookmarkStart w:id="1" w:name="Texte47"/>
       <w:r>
         <w:rPr>
@@ -1306,7 +1306,49 @@
           <w:color w:val="808080" w:themeColor="background1" w:themeShade="80"/>
           <w:sz w:val="24"/>
         </w:rPr>
-        <w:t xml:space="preserve">                           Mois XXXX – Mois XXXX </w:t>
+        <w:t xml:space="preserve">                           </w:t>
+      </w:r>
+      <w:r>
+        <w:rPr>
+          <w:color w:val="808080" w:themeColor="background1" w:themeShade="80"/>
+          <w:sz w:val="24"/>
+        </w:rPr>
+        <w:t>Mai</w:t>
+      </w:r>
+      <w:r>
+        <w:rPr>
+          <w:color w:val="808080" w:themeColor="background1" w:themeShade="80"/>
+          <w:sz w:val="24"/>
+        </w:rPr>
+        <w:t xml:space="preserve"> </w:t>
+      </w:r>
+      <w:r>
+        <w:rPr>
+          <w:color w:val="808080" w:themeColor="background1" w:themeShade="80"/>
+          <w:sz w:val="24"/>
+        </w:rPr>
+        <w:t>2018</w:t>
+      </w:r>
+      <w:r>
+        <w:rPr>
+          <w:color w:val="808080" w:themeColor="background1" w:themeShade="80"/>
+          <w:sz w:val="24"/>
+        </w:rPr>
+        <w:t xml:space="preserve"> – </w:t>
+      </w:r>
+      <w:r>
+        <w:rPr>
+          <w:color w:val="808080" w:themeColor="background1" w:themeShade="80"/>
+          <w:sz w:val="24"/>
+        </w:rPr>
+        <w:t>en cours</w:t>
+      </w:r>
+      <w:r>
+        <w:rPr>
+          <w:color w:val="808080" w:themeColor="background1" w:themeShade="80"/>
+          <w:sz w:val="24"/>
+        </w:rPr>
+        <w:t xml:space="preserve"> </w:t>
       </w:r>
       <w:bookmarkEnd w:id="2"/>
       <w:r>
@@ -1330,12 +1372,7 @@
           <w:sz w:val="22"/>
         </w:rPr>
         <w:br/>
-      </w:r>
-      <w:r>
-        <w:rPr>
-          <w:color w:val="FF6600"/>
-        </w:rPr>
-        <w:t>INTITULE DU POSTE</w:t>
+        <w:t>Architecte DevOps, docker</w:t>
       </w:r>
     </w:p>
     <w:p>
@@ -1397,42 +1434,55 @@
     <w:p>
       <w:pPr>
         <w:pStyle w:val="Normal"/>
-        <w:rPr>
-          <w:color w:val="394148"/>
-        </w:rPr>
-      </w:pPr>
-      <w:r>
-        <w:rPr>
-          <w:color w:val="394148"/>
-        </w:rPr>
-        <w:t xml:space="preserve">Veuillez décrire le contexte de votre projet en 3 à 6 lignes </w:t>
-      </w:r>
-      <w:r>
-        <w:rPr>
-          <w:b/>
-          <w:color w:val="394148"/>
-          <w:u w:val="single"/>
-        </w:rPr>
-        <w:t>maximum</w:t>
-      </w:r>
-      <w:r>
-        <w:rPr>
-          <w:color w:val="394148"/>
-        </w:rPr>
-        <w:t xml:space="preserve"> en décrivant brièvement et si possible dans cet ordre l’entreprise, le contexte projet (enjeux, objectifs), l’effectif et votre rôle dans l'équipe, sans divulguer d’informations confidentielles et en </w:t>
-      </w:r>
-      <w:r>
-        <w:rPr>
-          <w:color w:val="394148"/>
-          <w:u w:val="single"/>
-        </w:rPr>
-        <w:t>restant impersonnel</w:t>
-      </w:r>
-      <w:r>
-        <w:rPr>
-          <w:color w:val="394148"/>
-        </w:rPr>
-        <w:t xml:space="preserve"> (éviter d’utiliser le pronom personnel « je », et ce même dans les autres rubriques). </w:t>
+        <w:rPr/>
+      </w:pPr>
+      <w:r>
+        <w:rPr>
+          <w:color w:val="394148"/>
+        </w:rPr>
+        <w:t xml:space="preserve">    • </w:t>
+      </w:r>
+      <w:r>
+        <w:rPr>
+          <w:color w:val="394148"/>
+        </w:rPr>
+        <w:t>DOCKERISATION ADELIA/REFLEX Participation à la transformation de l’application REFLEX sous forme de conteneurs Docker. Le but est d’utiliser l’application sur le Cloud Public et/ou privé.</w:t>
+      </w:r>
+    </w:p>
+    <w:p>
+      <w:pPr>
+        <w:pStyle w:val="Normal"/>
+        <w:rPr/>
+      </w:pPr>
+      <w:r>
+        <w:rPr>
+          <w:color w:val="394148"/>
+        </w:rPr>
+        <w:t xml:space="preserve">    • </w:t>
+      </w:r>
+      <w:r>
+        <w:rPr>
+          <w:color w:val="394148"/>
+        </w:rPr>
+        <w:t>CONSULTANT CLOUD PUBLIC POUR PLUSIEURS CLIENTS Participation à plusieurs projets clients autour du Cloud Public AWS et Azure.</w:t>
+      </w:r>
+    </w:p>
+    <w:p>
+      <w:pPr>
+        <w:pStyle w:val="Normal"/>
+        <w:rPr/>
+      </w:pPr>
+      <w:r>
+        <w:rPr>
+          <w:color w:val="394148"/>
+        </w:rPr>
+        <w:t xml:space="preserve">    • </w:t>
+      </w:r>
+      <w:r>
+        <w:rPr>
+          <w:color w:val="394148"/>
+        </w:rPr>
+        <w:t>DEVELOPPEMENT SCRIPTS PYTHON Développement de scripts pour la supervision de serveurs et pour la gestion de tickets sous ITOP.</w:t>
       </w:r>
     </w:p>
     <w:p>
@@ -1482,15 +1532,19 @@
         <w:spacing w:lineRule="auto" w:line="276" w:before="0" w:after="0"/>
         <w:contextualSpacing/>
         <w:jc w:val="both"/>
-        <w:rPr>
-          <w:color w:val="394148"/>
-        </w:rPr>
-      </w:pPr>
-      <w:r>
-        <w:rPr>
-          <w:color w:val="394148"/>
-        </w:rPr>
-        <w:t>Exemple 1 : Analyse de l’outil existant</w:t>
+        <w:rPr/>
+      </w:pPr>
+      <w:r>
+        <w:rPr>
+          <w:color w:val="394148"/>
+        </w:rPr>
+        <w:t xml:space="preserve">Exemple 1 : </w:t>
+      </w:r>
+      <w:r>
+        <w:rPr>
+          <w:color w:val="394148"/>
+        </w:rPr>
+        <w:t>Rédaction d’un document de cahier des charges sur la dockerisation d’applications</w:t>
       </w:r>
     </w:p>
     <w:p>
@@ -1503,15 +1557,19 @@
         <w:spacing w:lineRule="auto" w:line="276" w:before="0" w:after="0"/>
         <w:contextualSpacing/>
         <w:jc w:val="both"/>
-        <w:rPr>
-          <w:color w:val="394148"/>
-        </w:rPr>
-      </w:pPr>
-      <w:r>
-        <w:rPr>
-          <w:color w:val="394148"/>
-        </w:rPr>
-        <w:t>Exemple 2 : Refonte de l’application (mise en place d’une nouvelle architecture MVC)</w:t>
+        <w:rPr/>
+      </w:pPr>
+      <w:r>
+        <w:rPr>
+          <w:color w:val="394148"/>
+        </w:rPr>
+        <w:t xml:space="preserve">Exemple 2 : </w:t>
+      </w:r>
+      <w:r>
+        <w:rPr>
+          <w:color w:val="394148"/>
+        </w:rPr>
+        <w:t>Ajout de sondes Python pour la supervision de serveurs</w:t>
       </w:r>
     </w:p>
     <w:p>
@@ -1524,15 +1582,19 @@
         <w:spacing w:lineRule="auto" w:line="276" w:before="0" w:after="0"/>
         <w:contextualSpacing/>
         <w:jc w:val="both"/>
-        <w:rPr>
-          <w:color w:val="394148"/>
-        </w:rPr>
-      </w:pPr>
-      <w:r>
-        <w:rPr>
-          <w:color w:val="394148"/>
-        </w:rPr>
-        <w:t>Exemple 3 : Développement d’une application mobile communiquant avec le CRM de l’entreprise</w:t>
+        <w:rPr/>
+      </w:pPr>
+      <w:r>
+        <w:rPr>
+          <w:color w:val="394148"/>
+        </w:rPr>
+        <w:t xml:space="preserve">Exemple 3 : Développement </w:t>
+      </w:r>
+      <w:r>
+        <w:rPr>
+          <w:color w:val="394148"/>
+        </w:rPr>
+        <w:t>de scripts pour la gestion des tickets d’incidents sous Itop</w:t>
       </w:r>
     </w:p>
     <w:p>
@@ -1545,15 +1607,19 @@
         <w:spacing w:lineRule="auto" w:line="276" w:before="0" w:after="0"/>
         <w:contextualSpacing/>
         <w:jc w:val="both"/>
-        <w:rPr>
-          <w:color w:val="394148"/>
-        </w:rPr>
-      </w:pPr>
-      <w:r>
-        <w:rPr>
-          <w:color w:val="394148"/>
-        </w:rPr>
-        <w:t>Exemple 4 : Mise en place d’un nouvel outil de supervision de l’infrastructure du SI…</w:t>
+        <w:rPr/>
+      </w:pPr>
+      <w:r>
+        <w:rPr>
+          <w:color w:val="394148"/>
+        </w:rPr>
+        <w:t xml:space="preserve">Exemple 4 : </w:t>
+      </w:r>
+      <w:r>
+        <w:rPr>
+          <w:color w:val="394148"/>
+        </w:rPr>
+        <w:t>Création de conteneurs docker utilisables sur le cloud Azure</w:t>
       </w:r>
     </w:p>
     <w:p>
@@ -1574,7 +1640,658 @@
         <w:rPr>
           <w:color w:val="394148"/>
         </w:rPr>
-        <w:t>Exemple 5 : Rédaction et réalisation de cahier de tests</w:t>
+      </w:r>
+    </w:p>
+    <w:p>
+      <w:pPr>
+        <w:pStyle w:val="Normal"/>
+        <w:spacing w:before="0" w:after="0"/>
+        <w:jc w:val="both"/>
+        <w:rPr>
+          <w:color w:val="394148"/>
+        </w:rPr>
+      </w:pPr>
+      <w:r>
+        <w:rPr/>
+      </w:r>
+    </w:p>
+    <w:p>
+      <w:pPr>
+        <w:pStyle w:val="Normal"/>
+        <w:spacing w:before="0" w:after="0"/>
+        <w:jc w:val="both"/>
+        <w:rPr>
+          <w:color w:val="394148"/>
+        </w:rPr>
+      </w:pPr>
+      <w:r>
+        <w:rPr>
+          <w:color w:val="394148"/>
+        </w:rPr>
+      </w:r>
+    </w:p>
+    <w:p>
+      <w:pPr>
+        <w:pStyle w:val="Normal"/>
+        <w:spacing w:before="0" w:after="0"/>
+        <w:jc w:val="both"/>
+        <w:rPr>
+          <w:b/>
+          <w:b/>
+          <w:color w:val="394148"/>
+        </w:rPr>
+      </w:pPr>
+      <w:r>
+        <w:rPr>
+          <w:b/>
+          <w:color w:val="394148"/>
+        </w:rPr>
+        <w:t xml:space="preserve">Bilan  </w:t>
+      </w:r>
+    </w:p>
+    <w:p>
+      <w:pPr>
+        <w:pStyle w:val="Normal"/>
+        <w:spacing w:before="0" w:after="0"/>
+        <w:rPr>
+          <w:i/>
+          <w:i/>
+          <w:color w:val="394148"/>
+        </w:rPr>
+      </w:pPr>
+      <w:r>
+        <w:rPr/>
+      </w:r>
+    </w:p>
+    <w:p>
+      <w:pPr>
+        <w:pStyle w:val="Normal"/>
+        <w:spacing w:before="0" w:after="0"/>
+        <w:rPr>
+          <w:color w:val="394148"/>
+        </w:rPr>
+      </w:pPr>
+      <w:r>
+        <w:rPr>
+          <w:color w:val="394148"/>
+        </w:rPr>
+      </w:r>
+    </w:p>
+    <w:p>
+      <w:pPr>
+        <w:pStyle w:val="Normal"/>
+        <w:spacing w:before="0" w:after="0"/>
+        <w:rPr>
+          <w:color w:val="394148"/>
+        </w:rPr>
+      </w:pPr>
+      <w:r>
+        <w:rPr>
+          <w:b/>
+          <w:color w:val="FF6600"/>
+        </w:rPr>
+        <w:t>Bilan individuel de compétences</w:t>
+      </w:r>
+      <w:r>
+        <w:rPr>
+          <w:b/>
+          <w:color w:val="E86F1C"/>
+        </w:rPr>
+        <w:br/>
+      </w:r>
+      <w:r>
+        <w:rPr>
+          <w:i/>
+          <w:color w:val="394148"/>
+        </w:rPr>
+        <w:t>Votre bilan, ce que le proje</w:t>
+      </w:r>
+      <w:bookmarkStart w:id="3" w:name="_GoBack"/>
+      <w:bookmarkEnd w:id="3"/>
+      <w:r>
+        <w:rPr>
+          <w:i/>
+          <w:color w:val="394148"/>
+        </w:rPr>
+        <w:t>t vous a apporté</w:t>
+      </w:r>
+      <w:r>
+        <w:rPr>
+          <w:color w:val="394148"/>
+        </w:rPr>
+        <w:t xml:space="preserve"> </w:t>
+      </w:r>
+    </w:p>
+    <w:p>
+      <w:pPr>
+        <w:pStyle w:val="Normal"/>
+        <w:spacing w:before="0" w:after="0"/>
+        <w:rPr>
+          <w:color w:val="394148"/>
+        </w:rPr>
+      </w:pPr>
+      <w:r>
+        <w:rPr>
+          <w:color w:val="394148"/>
+        </w:rPr>
+        <w:t>(</w:t>
+      </w:r>
+      <w:r>
+        <w:rPr>
+          <w:color w:val="394148"/>
+          <w:u w:val="single"/>
+        </w:rPr>
+        <w:t>ex</w:t>
+      </w:r>
+      <w:r>
+        <w:rPr>
+          <w:color w:val="394148"/>
+        </w:rPr>
+        <w:t xml:space="preserve"> : Montée en compétences sur le framework Angular 6, </w:t>
+      </w:r>
+    </w:p>
+    <w:p>
+      <w:pPr>
+        <w:pStyle w:val="Normal"/>
+        <w:spacing w:before="0" w:after="0"/>
+        <w:rPr>
+          <w:color w:val="394148"/>
+        </w:rPr>
+      </w:pPr>
+      <w:r>
+        <w:rPr>
+          <w:color w:val="394148"/>
+        </w:rPr>
+        <w:t xml:space="preserve">Bonne maîtrise de Redhat, </w:t>
+      </w:r>
+    </w:p>
+    <w:p>
+      <w:pPr>
+        <w:pStyle w:val="Normal"/>
+        <w:spacing w:before="0" w:after="0"/>
+        <w:rPr>
+          <w:color w:val="394148"/>
+        </w:rPr>
+      </w:pPr>
+      <w:r>
+        <w:rPr>
+          <w:color w:val="394148"/>
+        </w:rPr>
+        <w:t>Bonne appréhension du travail en équipe dans un contexte international,</w:t>
+      </w:r>
+    </w:p>
+    <w:p>
+      <w:pPr>
+        <w:pStyle w:val="Normal"/>
+        <w:spacing w:before="0" w:after="0"/>
+        <w:rPr/>
+      </w:pPr>
+      <w:r>
+        <w:rPr>
+          <w:color w:val="394148"/>
+        </w:rPr>
+        <w:t>Etc…)</w:t>
+      </w:r>
+    </w:p>
+    <w:p>
+      <w:pPr>
+        <w:pStyle w:val="Normal"/>
+        <w:spacing w:before="0" w:after="0"/>
+        <w:rPr/>
+      </w:pPr>
+      <w:r>
+        <w:rPr>
+          <w:color w:val="394148"/>
+        </w:rPr>
+        <w:t>Montée en compétences sur Azure ainsi que sur Kubernetes.</w:t>
+      </w:r>
+    </w:p>
+    <w:p>
+      <w:pPr>
+        <w:pStyle w:val="Normal"/>
+        <w:spacing w:before="0" w:after="0"/>
+        <w:rPr/>
+      </w:pPr>
+      <w:r>
+        <w:rPr>
+          <w:color w:val="394148"/>
+        </w:rPr>
+        <w:t>Montée en compétences sur Python</w:t>
+      </w:r>
+    </w:p>
+    <w:p>
+      <w:pPr>
+        <w:pStyle w:val="Normal"/>
+        <w:spacing w:before="0" w:after="0"/>
+        <w:rPr/>
+      </w:pPr>
+      <w:r>
+        <w:rPr>
+          <w:color w:val="394148"/>
+        </w:rPr>
+        <w:t>Montée en compétences sur les fonctions Lambda sur AWS</w:t>
+      </w:r>
+    </w:p>
+    <w:p>
+      <w:pPr>
+        <w:pStyle w:val="Normal"/>
+        <w:spacing w:before="0" w:after="0"/>
+        <w:rPr>
+          <w:color w:val="394148"/>
+          <w:sz w:val="10"/>
+        </w:rPr>
+      </w:pPr>
+      <w:r>
+        <w:rPr/>
+      </w:r>
+    </w:p>
+    <w:p>
+      <w:pPr>
+        <w:pStyle w:val="Normal"/>
+        <w:spacing w:before="0" w:after="0"/>
+        <w:jc w:val="both"/>
+        <w:rPr>
+          <w:b/>
+          <w:b/>
+          <w:color w:val="394148"/>
+        </w:rPr>
+      </w:pPr>
+      <w:r>
+        <w:rPr>
+          <w:b/>
+          <w:color w:val="394148"/>
+        </w:rPr>
+      </w:r>
+    </w:p>
+    <w:p>
+      <w:pPr>
+        <w:pStyle w:val="Normal"/>
+        <w:spacing w:before="0" w:after="0"/>
+        <w:jc w:val="both"/>
+        <w:rPr>
+          <w:b/>
+          <w:b/>
+          <w:color w:val="394148"/>
+        </w:rPr>
+      </w:pPr>
+      <w:r>
+        <w:rPr>
+          <w:b/>
+          <w:color w:val="394148"/>
+        </w:rPr>
+        <w:t>Environnement technique</w:t>
+      </w:r>
+      <w:r>
+        <w:rPr>
+          <w:color w:val="394148"/>
+        </w:rPr>
+        <w:t xml:space="preserve"> </w:t>
+      </w:r>
+    </w:p>
+    <w:p>
+      <w:pPr>
+        <w:pStyle w:val="ListParagraph"/>
+        <w:numPr>
+          <w:ilvl w:val="0"/>
+          <w:numId w:val="3"/>
+        </w:numPr>
+        <w:spacing w:before="0" w:after="0"/>
+        <w:contextualSpacing/>
+        <w:rPr/>
+      </w:pPr>
+      <w:r>
+        <w:rPr>
+          <w:color w:val="E86F1C"/>
+          <w:szCs w:val="18"/>
+        </w:rPr>
+        <w:t>Azure AKS</w:t>
+      </w:r>
+      <w:r>
+        <w:rPr>
+          <w:color w:val="E86F1C"/>
+          <w:szCs w:val="18"/>
+        </w:rPr>
+        <w:t xml:space="preserve"> : </w:t>
+      </w:r>
+      <w:r>
+        <w:rPr>
+          <w:color w:val="E86F1C"/>
+          <w:szCs w:val="18"/>
+        </w:rPr>
+        <w:t>pour l’implémentation de Docker sur cloud public</w:t>
+      </w:r>
+    </w:p>
+    <w:p>
+      <w:pPr>
+        <w:pStyle w:val="ListParagraph"/>
+        <w:numPr>
+          <w:ilvl w:val="0"/>
+          <w:numId w:val="3"/>
+        </w:numPr>
+        <w:spacing w:before="0" w:after="0"/>
+        <w:contextualSpacing/>
+        <w:rPr/>
+      </w:pPr>
+      <w:r>
+        <w:rPr>
+          <w:color w:val="E86F1C"/>
+          <w:szCs w:val="18"/>
+        </w:rPr>
+        <w:t>Docker</w:t>
+      </w:r>
+      <w:r>
+        <w:rPr>
+          <w:color w:val="E86F1C"/>
+          <w:szCs w:val="18"/>
+        </w:rPr>
+        <w:t xml:space="preserve"> : </w:t>
+      </w:r>
+      <w:r>
+        <w:rPr>
+          <w:color w:val="E86F1C"/>
+          <w:szCs w:val="18"/>
+        </w:rPr>
+        <w:t xml:space="preserve">pour la </w:t>
+      </w:r>
+      <w:r>
+        <w:rPr>
+          <w:color w:val="394148"/>
+          <w:szCs w:val="18"/>
+        </w:rPr>
+        <w:t xml:space="preserve"> </w:t>
+      </w:r>
+    </w:p>
+    <w:p>
+      <w:pPr>
+        <w:pStyle w:val="ListParagraph"/>
+        <w:numPr>
+          <w:ilvl w:val="0"/>
+          <w:numId w:val="3"/>
+        </w:numPr>
+        <w:spacing w:before="0" w:after="0"/>
+        <w:contextualSpacing/>
+        <w:rPr/>
+      </w:pPr>
+      <w:r>
+        <w:rPr>
+          <w:color w:val="E86F1C"/>
+          <w:szCs w:val="18"/>
+        </w:rPr>
+        <w:t>Aws</w:t>
+      </w:r>
+      <w:r>
+        <w:rPr>
+          <w:color w:val="E86F1C"/>
+          <w:szCs w:val="18"/>
+        </w:rPr>
+        <w:t xml:space="preserve"> :</w:t>
+      </w:r>
+      <w:r>
+        <w:rPr>
+          <w:color w:val="394148"/>
+        </w:rPr>
+        <w:t xml:space="preserve"> </w:t>
+      </w:r>
+      <w:bookmarkEnd w:id="0"/>
+      <w:r>
+        <w:rPr>
+          <w:color w:val="394148"/>
+        </w:rPr>
+        <w:t>Utilisation des fonctions lambda pour la gestion des tickets Itop en Python</w:t>
+      </w:r>
+    </w:p>
+    <w:p>
+      <w:pPr>
+        <w:pStyle w:val="Normal"/>
+        <w:rPr/>
+      </w:pPr>
+      <w:r>
+        <w:rPr/>
+      </w:r>
+    </w:p>
+    <w:p>
+      <w:pPr>
+        <w:pStyle w:val="Normal"/>
+        <w:widowControl/>
+        <w:bidi w:val="0"/>
+        <w:spacing w:lineRule="auto" w:line="276" w:before="0" w:after="200"/>
+        <w:jc w:val="left"/>
+        <w:rPr>
+          <w:i/>
+          <w:i/>
+          <w:u w:val="single"/>
+        </w:rPr>
+      </w:pPr>
+      <w:r>
+        <w:rPr/>
+      </w:r>
+      <w:r>
+        <w:br w:type="page"/>
+      </w:r>
+    </w:p>
+    <w:p>
+      <w:pPr>
+        <w:pStyle w:val="Normal"/>
+        <w:tabs>
+          <w:tab w:val="right" w:pos="9072" w:leader="none"/>
+        </w:tabs>
+        <w:spacing w:before="0" w:after="0"/>
+        <w:rPr>
+          <w:color w:val="808080" w:themeColor="background1" w:themeShade="80"/>
+          <w:sz w:val="24"/>
+        </w:rPr>
+      </w:pPr>
+      <w:r>
+        <w:rPr>
+          <w:color w:val="808080" w:themeColor="background1" w:themeShade="80"/>
+          <w:sz w:val="24"/>
+        </w:rPr>
+      </w:r>
+    </w:p>
+    <w:p>
+      <w:pPr>
+        <w:pStyle w:val="Normal"/>
+        <w:tabs>
+          <w:tab w:val="right" w:pos="9072" w:leader="none"/>
+        </w:tabs>
+        <w:spacing w:before="0" w:after="0"/>
+        <w:rPr>
+          <w:color w:val="808080" w:themeColor="background1" w:themeShade="80"/>
+          <w:sz w:val="24"/>
+        </w:rPr>
+      </w:pPr>
+      <w:r>
+        <w:rPr>
+          <w:color w:val="808080" w:themeColor="background1" w:themeShade="80"/>
+          <w:sz w:val="24"/>
+        </w:rPr>
+      </w:r>
+    </w:p>
+    <w:p>
+      <w:pPr>
+        <w:pStyle w:val="Normal"/>
+        <w:tabs>
+          <w:tab w:val="right" w:pos="9072" w:leader="none"/>
+        </w:tabs>
+        <w:spacing w:before="0" w:after="0"/>
+        <w:rPr/>
+      </w:pPr>
+      <w:r>
+        <w:rPr>
+          <w:color w:val="808080" w:themeColor="background1" w:themeShade="80"/>
+          <w:sz w:val="24"/>
+        </w:rPr>
+        <w:t>DXC Technology Financial Services Group</w:t>
+      </w:r>
+      <w:bookmarkStart w:id="4" w:name="Texte471"/>
+      <w:r>
+        <w:rPr>
+          <w:color w:val="808080" w:themeColor="background1" w:themeShade="80"/>
+          <w:sz w:val="24"/>
+        </w:rPr>
+        <w:t xml:space="preserve">      </w:t>
+      </w:r>
+      <w:bookmarkStart w:id="5" w:name="Texte601"/>
+      <w:bookmarkEnd w:id="4"/>
+      <w:r>
+        <w:rPr>
+          <w:color w:val="808080" w:themeColor="background1" w:themeShade="80"/>
+          <w:sz w:val="24"/>
+        </w:rPr>
+        <w:t xml:space="preserve">    Mois XXXX – Mois XXXX 2018 </w:t>
+      </w:r>
+      <w:bookmarkEnd w:id="5"/>
+      <w:r>
+        <w:rPr>
+          <w:color w:val="FF6600"/>
+          <w:sz w:val="22"/>
+        </w:rPr>
+        <w:br/>
+      </w:r>
+      <w:r>
+        <w:rPr>
+          <w:b/>
+          <w:color w:val="FF6600"/>
+          <w:sz w:val="22"/>
+        </w:rPr>
+        <w:t>__________________________________________________________</w:t>
+      </w:r>
+      <w:r>
+        <w:rPr>
+          <w:color w:val="FF6600"/>
+          <w:sz w:val="22"/>
+        </w:rPr>
+        <w:br/>
+      </w:r>
+      <w:r>
+        <w:rPr>
+          <w:color w:val="FF6600"/>
+        </w:rPr>
+        <w:t>INTITULE DU POSTE</w:t>
+      </w:r>
+    </w:p>
+    <w:p>
+      <w:pPr>
+        <w:pStyle w:val="Normal"/>
+        <w:tabs>
+          <w:tab w:val="right" w:pos="9072" w:leader="none"/>
+        </w:tabs>
+        <w:spacing w:before="0" w:after="0"/>
+        <w:rPr>
+          <w:color w:val="FF6600"/>
+          <w:sz w:val="20"/>
+        </w:rPr>
+      </w:pPr>
+      <w:r>
+        <w:rPr>
+          <w:color w:val="FF6600"/>
+          <w:sz w:val="20"/>
+        </w:rPr>
+      </w:r>
+    </w:p>
+    <w:p>
+      <w:pPr>
+        <w:pStyle w:val="Normal"/>
+        <w:spacing w:before="0" w:after="0"/>
+        <w:jc w:val="both"/>
+        <w:rPr/>
+      </w:pPr>
+      <w:r>
+        <w:rPr>
+          <w:b/>
+          <w:color w:val="394148"/>
+        </w:rPr>
+        <w:t>Contexte Projet</w:t>
+      </w:r>
+    </w:p>
+    <w:p>
+      <w:pPr>
+        <w:pStyle w:val="Normal"/>
+        <w:spacing w:before="0" w:after="0"/>
+        <w:jc w:val="both"/>
+        <w:rPr>
+          <w:b/>
+          <w:b/>
+          <w:color w:val="394148"/>
+        </w:rPr>
+      </w:pPr>
+      <w:r>
+        <w:rPr>
+          <w:b/>
+          <w:color w:val="394148"/>
+        </w:rPr>
+      </w:r>
+    </w:p>
+    <w:p>
+      <w:pPr>
+        <w:pStyle w:val="Normal"/>
+        <w:rPr/>
+      </w:pPr>
+      <w:r>
+        <w:rPr>
+          <w:color w:val="394148"/>
+        </w:rPr>
+        <w:t xml:space="preserve">Veuillez décrire le contexte de votre projet en 3 à 6 lignes </w:t>
+      </w:r>
+      <w:r>
+        <w:rPr>
+          <w:b/>
+          <w:color w:val="394148"/>
+          <w:u w:val="single"/>
+        </w:rPr>
+        <w:t>maximum</w:t>
+      </w:r>
+      <w:r>
+        <w:rPr>
+          <w:color w:val="394148"/>
+        </w:rPr>
+        <w:t xml:space="preserve"> en décrivant brièvement et si possible dans cet ordre l’entreprise, le contexte projet (enjeux, objectifs), l’effectif et votre rôle dans l'équipe, sans divulguer d’informations confidentielles et en </w:t>
+      </w:r>
+      <w:r>
+        <w:rPr>
+          <w:color w:val="394148"/>
+          <w:u w:val="single"/>
+        </w:rPr>
+        <w:t>restant impersonnel</w:t>
+      </w:r>
+      <w:r>
+        <w:rPr>
+          <w:color w:val="394148"/>
+        </w:rPr>
+        <w:t xml:space="preserve"> (éviter d’utiliser le pronom personnel « je », et ce même dans les autres rubriques). </w:t>
+      </w:r>
+    </w:p>
+    <w:p>
+      <w:pPr>
+        <w:pStyle w:val="Normal"/>
+        <w:spacing w:before="0" w:after="0"/>
+        <w:jc w:val="both"/>
+        <w:rPr/>
+      </w:pPr>
+      <w:r>
+        <w:rPr>
+          <w:b/>
+          <w:color w:val="394148"/>
+        </w:rPr>
+        <w:t>Réalisations</w:t>
+      </w:r>
+    </w:p>
+    <w:p>
+      <w:pPr>
+        <w:pStyle w:val="Normal"/>
+        <w:spacing w:before="0" w:after="0"/>
+        <w:jc w:val="both"/>
+        <w:rPr>
+          <w:b/>
+          <w:b/>
+          <w:color w:val="394148"/>
+        </w:rPr>
+      </w:pPr>
+      <w:r>
+        <w:rPr>
+          <w:b/>
+          <w:color w:val="394148"/>
+        </w:rPr>
       </w:r>
     </w:p>
     <w:p>
@@ -1587,708 +2304,13 @@
         <w:spacing w:lineRule="auto" w:line="276" w:before="0" w:after="0"/>
         <w:contextualSpacing/>
         <w:jc w:val="both"/>
-        <w:rPr>
-          <w:color w:val="394148"/>
-        </w:rPr>
-      </w:pPr>
-      <w:r>
-        <w:rPr>
-          <w:color w:val="394148"/>
-        </w:rPr>
-        <w:t>Etc… : …</w:t>
-      </w:r>
-    </w:p>
-    <w:p>
-      <w:pPr>
-        <w:pStyle w:val="Normal"/>
-        <w:spacing w:before="0" w:after="0"/>
-        <w:jc w:val="both"/>
-        <w:rPr>
-          <w:color w:val="394148"/>
-        </w:rPr>
-      </w:pPr>
-      <w:r>
-        <w:rPr>
-          <w:color w:val="394148"/>
-        </w:rPr>
-      </w:r>
-    </w:p>
-    <w:p>
-      <w:pPr>
-        <w:pStyle w:val="Normal"/>
-        <w:spacing w:before="0" w:after="0"/>
-        <w:jc w:val="both"/>
-        <w:rPr>
-          <w:color w:val="394148"/>
-        </w:rPr>
-      </w:pPr>
-      <w:r>
-        <w:rPr>
-          <w:color w:val="394148"/>
-        </w:rPr>
-        <w:t xml:space="preserve">Veuillez décrire les tâches effectuées/projets mis en place à définir sous formes d’une liste à puces </w:t>
-      </w:r>
-      <w:r>
-        <w:rPr>
-          <w:b/>
-          <w:color w:val="394148"/>
-          <w:u w:val="single"/>
-        </w:rPr>
-        <w:t>organisée</w:t>
-      </w:r>
-      <w:r>
-        <w:rPr>
-          <w:color w:val="394148"/>
-        </w:rPr>
-        <w:t> (voir exemples ci-joints)</w:t>
-      </w:r>
-    </w:p>
-    <w:p>
-      <w:pPr>
-        <w:pStyle w:val="Normal"/>
-        <w:spacing w:before="0" w:after="0"/>
-        <w:jc w:val="both"/>
-        <w:rPr>
-          <w:color w:val="394148"/>
-        </w:rPr>
-      </w:pPr>
-      <w:r>
-        <w:rPr>
-          <w:color w:val="394148"/>
-        </w:rPr>
-      </w:r>
-    </w:p>
-    <w:p>
-      <w:pPr>
-        <w:pStyle w:val="Normal"/>
-        <w:spacing w:before="0" w:after="0"/>
-        <w:jc w:val="both"/>
-        <w:rPr>
-          <w:b/>
-          <w:b/>
-          <w:color w:val="394148"/>
-        </w:rPr>
-      </w:pPr>
-      <w:r>
-        <w:rPr>
-          <w:b/>
-          <w:color w:val="394148"/>
-        </w:rPr>
-        <w:t xml:space="preserve">Bilan  </w:t>
-      </w:r>
-    </w:p>
-    <w:p>
-      <w:pPr>
-        <w:pStyle w:val="Normal"/>
-        <w:spacing w:before="0" w:after="0"/>
-        <w:rPr>
-          <w:color w:val="394148"/>
-        </w:rPr>
-      </w:pPr>
-      <w:bookmarkStart w:id="3" w:name="Texte36"/>
-      <w:r>
-        <w:rPr>
-          <w:b/>
-          <w:color w:val="FF6600"/>
-        </w:rPr>
-        <w:t>Bilan projet (facultatif - si connaissance du projet dans sa globalité)</w:t>
-      </w:r>
-      <w:r>
-        <w:rPr>
-          <w:b/>
-          <w:color w:val="E86F1C"/>
-        </w:rPr>
-        <w:br/>
-      </w:r>
-      <w:bookmarkEnd w:id="3"/>
-      <w:r>
-        <w:rPr>
-          <w:i/>
-          <w:color w:val="394148"/>
-        </w:rPr>
-        <w:t>Bilan du projet d’un point de vue objectif vis-à-vis du client/des utilisateurs</w:t>
-      </w:r>
-    </w:p>
-    <w:p>
-      <w:pPr>
-        <w:pStyle w:val="Normal"/>
-        <w:spacing w:before="0" w:after="0"/>
-        <w:rPr>
-          <w:color w:val="394148"/>
-        </w:rPr>
-      </w:pPr>
-      <w:r>
-        <w:rPr>
-          <w:color w:val="394148"/>
-        </w:rPr>
-        <w:t>(</w:t>
-      </w:r>
-      <w:r>
-        <w:rPr>
-          <w:color w:val="394148"/>
-          <w:u w:val="single"/>
-        </w:rPr>
-        <w:t>ex</w:t>
-      </w:r>
-      <w:r>
-        <w:rPr>
-          <w:color w:val="394148"/>
-        </w:rPr>
-        <w:t xml:space="preserve">: La refonte de l’application a divisé le temps de réponse par 3, </w:t>
-      </w:r>
-    </w:p>
-    <w:p>
-      <w:pPr>
-        <w:pStyle w:val="Normal"/>
-        <w:spacing w:before="0" w:after="0"/>
-        <w:rPr>
-          <w:color w:val="394148"/>
-        </w:rPr>
-      </w:pPr>
-      <w:r>
-        <w:rPr>
-          <w:color w:val="394148"/>
-        </w:rPr>
-        <w:t xml:space="preserve">Projet réalisé avec succès (satisfaction client 5/5), </w:t>
-      </w:r>
-    </w:p>
-    <w:p>
-      <w:pPr>
-        <w:pStyle w:val="Normal"/>
-        <w:spacing w:before="0" w:after="0"/>
-        <w:rPr>
-          <w:color w:val="394148"/>
-        </w:rPr>
-      </w:pPr>
-      <w:r>
-        <w:rPr>
-          <w:color w:val="394148"/>
-        </w:rPr>
-        <w:t>Etc…)</w:t>
-      </w:r>
-    </w:p>
-    <w:p>
-      <w:pPr>
-        <w:pStyle w:val="Normal"/>
-        <w:spacing w:before="0" w:after="0"/>
-        <w:rPr>
-          <w:color w:val="394148"/>
-        </w:rPr>
-      </w:pPr>
-      <w:r>
-        <w:rPr>
-          <w:color w:val="394148"/>
-        </w:rPr>
-      </w:r>
-    </w:p>
-    <w:p>
-      <w:pPr>
-        <w:pStyle w:val="Normal"/>
-        <w:spacing w:before="0" w:after="0"/>
-        <w:rPr>
-          <w:color w:val="394148"/>
-        </w:rPr>
-      </w:pPr>
-      <w:r>
-        <w:rPr>
-          <w:b/>
-          <w:color w:val="FF6600"/>
-        </w:rPr>
-        <w:t>Bilan individuel de compétences</w:t>
-      </w:r>
-      <w:r>
-        <w:rPr>
-          <w:b/>
-          <w:color w:val="E86F1C"/>
-        </w:rPr>
-        <w:br/>
-      </w:r>
-      <w:r>
-        <w:rPr>
-          <w:i/>
-          <w:color w:val="394148"/>
-        </w:rPr>
-        <w:t>Votre bilan, ce que le proje</w:t>
-      </w:r>
-      <w:bookmarkStart w:id="4" w:name="_GoBack"/>
-      <w:bookmarkEnd w:id="4"/>
-      <w:r>
-        <w:rPr>
-          <w:i/>
-          <w:color w:val="394148"/>
-        </w:rPr>
-        <w:t>t vous a apporté</w:t>
-      </w:r>
-      <w:r>
-        <w:rPr>
-          <w:color w:val="394148"/>
-        </w:rPr>
-        <w:t xml:space="preserve"> </w:t>
-      </w:r>
-    </w:p>
-    <w:p>
-      <w:pPr>
-        <w:pStyle w:val="Normal"/>
-        <w:spacing w:before="0" w:after="0"/>
-        <w:rPr>
-          <w:color w:val="394148"/>
-        </w:rPr>
-      </w:pPr>
-      <w:r>
-        <w:rPr>
-          <w:color w:val="394148"/>
-        </w:rPr>
-        <w:t>(</w:t>
-      </w:r>
-      <w:r>
-        <w:rPr>
-          <w:color w:val="394148"/>
-          <w:u w:val="single"/>
-        </w:rPr>
-        <w:t>ex</w:t>
-      </w:r>
-      <w:r>
-        <w:rPr>
-          <w:color w:val="394148"/>
-        </w:rPr>
-        <w:t xml:space="preserve"> : Montée en compétences sur le framework Angular 6, </w:t>
-      </w:r>
-    </w:p>
-    <w:p>
-      <w:pPr>
-        <w:pStyle w:val="Normal"/>
-        <w:spacing w:before="0" w:after="0"/>
-        <w:rPr>
-          <w:color w:val="394148"/>
-        </w:rPr>
-      </w:pPr>
-      <w:r>
-        <w:rPr>
-          <w:color w:val="394148"/>
-        </w:rPr>
-        <w:t xml:space="preserve">Bonne maîtrise de Redhat, </w:t>
-      </w:r>
-    </w:p>
-    <w:p>
-      <w:pPr>
-        <w:pStyle w:val="Normal"/>
-        <w:spacing w:before="0" w:after="0"/>
-        <w:rPr>
-          <w:color w:val="394148"/>
-        </w:rPr>
-      </w:pPr>
-      <w:r>
-        <w:rPr>
-          <w:color w:val="394148"/>
-        </w:rPr>
-        <w:t>Bonne appréhension du travail en équipe dans un contexte international,</w:t>
-      </w:r>
-    </w:p>
-    <w:p>
-      <w:pPr>
-        <w:pStyle w:val="Normal"/>
-        <w:spacing w:before="0" w:after="0"/>
-        <w:rPr>
-          <w:color w:val="394148"/>
-          <w:sz w:val="10"/>
-        </w:rPr>
-      </w:pPr>
-      <w:r>
-        <w:rPr>
-          <w:color w:val="394148"/>
-        </w:rPr>
-        <w:t>Etc…)</w:t>
-      </w:r>
-    </w:p>
-    <w:p>
-      <w:pPr>
-        <w:pStyle w:val="Normal"/>
-        <w:spacing w:before="0" w:after="0"/>
-        <w:jc w:val="both"/>
-        <w:rPr>
-          <w:b/>
-          <w:b/>
-          <w:color w:val="394148"/>
-        </w:rPr>
-      </w:pPr>
-      <w:r>
-        <w:rPr>
-          <w:b/>
-          <w:color w:val="394148"/>
-        </w:rPr>
-      </w:r>
-    </w:p>
-    <w:p>
-      <w:pPr>
-        <w:pStyle w:val="Normal"/>
-        <w:spacing w:before="0" w:after="0"/>
-        <w:jc w:val="both"/>
-        <w:rPr>
-          <w:b/>
-          <w:b/>
-          <w:color w:val="394148"/>
-        </w:rPr>
-      </w:pPr>
-      <w:r>
-        <w:rPr>
-          <w:b/>
-          <w:color w:val="394148"/>
-        </w:rPr>
-        <w:t>Environnement technique</w:t>
-      </w:r>
-      <w:r>
-        <w:rPr>
-          <w:color w:val="394148"/>
-        </w:rPr>
-        <w:t xml:space="preserve"> </w:t>
-      </w:r>
-    </w:p>
-    <w:p>
-      <w:pPr>
-        <w:pStyle w:val="ListParagraph"/>
-        <w:numPr>
-          <w:ilvl w:val="0"/>
-          <w:numId w:val="3"/>
-        </w:numPr>
-        <w:spacing w:before="0" w:after="0"/>
-        <w:contextualSpacing/>
-        <w:rPr>
-          <w:color w:val="E86F1C"/>
-          <w:szCs w:val="18"/>
-        </w:rPr>
-      </w:pPr>
-      <w:r>
-        <w:rPr>
-          <w:color w:val="E86F1C"/>
-          <w:szCs w:val="18"/>
-        </w:rPr>
-        <w:t xml:space="preserve">A définir : </w:t>
-      </w:r>
-      <w:r>
-        <w:rPr>
-          <w:color w:val="394148"/>
-          <w:szCs w:val="18"/>
-        </w:rPr>
-        <w:t>à définir</w:t>
-      </w:r>
-    </w:p>
-    <w:p>
-      <w:pPr>
-        <w:pStyle w:val="ListParagraph"/>
-        <w:numPr>
-          <w:ilvl w:val="0"/>
-          <w:numId w:val="3"/>
-        </w:numPr>
-        <w:spacing w:before="0" w:after="0"/>
-        <w:contextualSpacing/>
-        <w:rPr>
-          <w:color w:val="394148"/>
-          <w:szCs w:val="18"/>
-        </w:rPr>
-      </w:pPr>
-      <w:r>
-        <w:rPr>
-          <w:color w:val="E86F1C"/>
-          <w:szCs w:val="18"/>
-        </w:rPr>
-        <w:t>A définir :</w:t>
-      </w:r>
-      <w:r>
-        <w:rPr>
-          <w:color w:val="394148"/>
-          <w:szCs w:val="18"/>
-        </w:rPr>
-        <w:t xml:space="preserve"> à définir</w:t>
-      </w:r>
-    </w:p>
-    <w:p>
-      <w:pPr>
-        <w:pStyle w:val="ListParagraph"/>
-        <w:numPr>
-          <w:ilvl w:val="0"/>
-          <w:numId w:val="3"/>
-        </w:numPr>
-        <w:spacing w:before="0" w:after="0"/>
-        <w:contextualSpacing/>
-        <w:rPr>
-          <w:color w:val="394148"/>
-        </w:rPr>
-      </w:pPr>
-      <w:r>
-        <w:rPr>
-          <w:color w:val="E86F1C"/>
-          <w:szCs w:val="18"/>
-        </w:rPr>
-        <w:t>Etc :</w:t>
-      </w:r>
-      <w:r>
-        <w:rPr>
-          <w:color w:val="394148"/>
-        </w:rPr>
-        <w:t xml:space="preserve"> à définir</w:t>
-      </w:r>
-      <w:bookmarkEnd w:id="0"/>
-    </w:p>
-    <w:p>
-      <w:pPr>
-        <w:pStyle w:val="Normal"/>
-        <w:rPr/>
-      </w:pPr>
-      <w:r>
-        <w:rPr/>
-      </w:r>
-    </w:p>
-    <w:p>
-      <w:pPr>
-        <w:pStyle w:val="Normal"/>
-        <w:widowControl/>
-        <w:bidi w:val="0"/>
-        <w:spacing w:lineRule="auto" w:line="276" w:before="0" w:after="200"/>
-        <w:jc w:val="left"/>
-        <w:rPr/>
-      </w:pPr>
-      <w:r>
-        <w:rPr>
-          <w:i/>
-          <w:u w:val="single"/>
-        </w:rPr>
-        <w:t>Si besoin, vous pouvez dupliquer cette page pour ajouter d’autres projets sur lesquels vous êtes intervenu.</w:t>
-      </w:r>
-      <w:r>
-        <w:br w:type="page"/>
-      </w:r>
-    </w:p>
-    <w:p>
-      <w:pPr>
-        <w:pStyle w:val="Normal"/>
-        <w:tabs>
-          <w:tab w:val="right" w:pos="9072" w:leader="none"/>
-        </w:tabs>
-        <w:spacing w:before="0" w:after="0"/>
-        <w:rPr>
-          <w:color w:val="808080" w:themeColor="background1" w:themeShade="80"/>
-          <w:sz w:val="24"/>
-        </w:rPr>
-      </w:pPr>
-      <w:r>
-        <w:rPr/>
-      </w:r>
-    </w:p>
-    <w:p>
-      <w:pPr>
-        <w:pStyle w:val="Normal"/>
-        <w:tabs>
-          <w:tab w:val="right" w:pos="9072" w:leader="none"/>
-        </w:tabs>
-        <w:spacing w:before="0" w:after="0"/>
-        <w:rPr>
-          <w:color w:val="808080" w:themeColor="background1" w:themeShade="80"/>
-          <w:sz w:val="24"/>
-        </w:rPr>
-      </w:pPr>
-      <w:r>
-        <w:rPr/>
-      </w:r>
-    </w:p>
-    <w:p>
-      <w:pPr>
-        <w:pStyle w:val="Normal"/>
-        <w:tabs>
-          <w:tab w:val="right" w:pos="9072" w:leader="none"/>
-        </w:tabs>
-        <w:spacing w:before="0" w:after="0"/>
-        <w:rPr/>
-      </w:pPr>
-      <w:r>
-        <w:rPr>
-          <w:color w:val="808080" w:themeColor="background1" w:themeShade="80"/>
-          <w:sz w:val="24"/>
-        </w:rPr>
-        <w:t>Nom du client  (et service)</w:t>
-      </w:r>
-      <w:bookmarkStart w:id="5" w:name="Texte471"/>
-      <w:r>
-        <w:rPr>
-          <w:color w:val="808080" w:themeColor="background1" w:themeShade="80"/>
-          <w:sz w:val="24"/>
-        </w:rPr>
-        <w:t xml:space="preserve">       </w:t>
-      </w:r>
-      <w:bookmarkStart w:id="6" w:name="Texte601"/>
-      <w:bookmarkEnd w:id="5"/>
-      <w:r>
-        <w:rPr>
-          <w:color w:val="808080" w:themeColor="background1" w:themeShade="80"/>
-          <w:sz w:val="24"/>
-        </w:rPr>
-        <w:t xml:space="preserve">                           </w:t>
-      </w:r>
-      <w:r>
-        <w:rPr>
-          <w:color w:val="808080" w:themeColor="background1" w:themeShade="80"/>
-          <w:sz w:val="24"/>
-        </w:rPr>
-        <w:t>Depuis Mai 2018</w:t>
-      </w:r>
-      <w:r>
-        <w:rPr>
-          <w:color w:val="808080" w:themeColor="background1" w:themeShade="80"/>
-          <w:sz w:val="24"/>
-        </w:rPr>
-        <w:t xml:space="preserve"> </w:t>
-      </w:r>
-      <w:bookmarkEnd w:id="6"/>
-      <w:r>
-        <w:rPr>
-          <w:color w:val="FF6600"/>
-          <w:sz w:val="22"/>
-        </w:rPr>
-        <w:br/>
-      </w:r>
-      <w:r>
-        <w:rPr>
-          <w:b/>
-          <w:color w:val="FF6600"/>
-          <w:sz w:val="22"/>
-        </w:rPr>
-        <w:t>__________________________________________________________</w:t>
-      </w:r>
-      <w:r>
-        <w:rPr>
-          <w:color w:val="FF6600"/>
-          <w:sz w:val="22"/>
-        </w:rPr>
-        <w:br/>
-      </w:r>
-      <w:r>
-        <w:rPr>
-          <w:color w:val="FF6600"/>
-        </w:rPr>
-        <w:t>INTITULE DU POSTE</w:t>
-      </w:r>
-    </w:p>
-    <w:p>
-      <w:pPr>
-        <w:pStyle w:val="Normal"/>
-        <w:tabs>
-          <w:tab w:val="right" w:pos="9072" w:leader="none"/>
-        </w:tabs>
-        <w:spacing w:before="0" w:after="0"/>
-        <w:rPr>
-          <w:color w:val="FF6600"/>
-          <w:sz w:val="20"/>
-        </w:rPr>
-      </w:pPr>
-      <w:r>
-        <w:rPr>
-          <w:color w:val="FF6600"/>
-          <w:sz w:val="20"/>
-        </w:rPr>
-      </w:r>
-    </w:p>
-    <w:p>
-      <w:pPr>
-        <w:pStyle w:val="Normal"/>
-        <w:spacing w:before="0" w:after="0"/>
-        <w:jc w:val="both"/>
-        <w:rPr/>
-      </w:pPr>
-      <w:r>
-        <w:rPr>
-          <w:b/>
-          <w:color w:val="394148"/>
-        </w:rPr>
-        <w:t>Contexte Projet</w:t>
-      </w:r>
-    </w:p>
-    <w:p>
-      <w:pPr>
-        <w:pStyle w:val="Normal"/>
-        <w:spacing w:before="0" w:after="0"/>
-        <w:jc w:val="both"/>
-        <w:rPr>
-          <w:b/>
-          <w:b/>
-          <w:color w:val="394148"/>
-        </w:rPr>
-      </w:pPr>
-      <w:r>
-        <w:rPr>
-          <w:b/>
-          <w:color w:val="394148"/>
-        </w:rPr>
-      </w:r>
-    </w:p>
-    <w:p>
-      <w:pPr>
-        <w:pStyle w:val="Normal"/>
-        <w:rPr/>
-      </w:pPr>
-      <w:r>
-        <w:rPr>
-          <w:color w:val="394148"/>
-        </w:rPr>
-        <w:t xml:space="preserve">Veuillez décrire le contexte de votre projet en 3 à 6 lignes </w:t>
-      </w:r>
-      <w:r>
-        <w:rPr>
-          <w:b/>
-          <w:color w:val="394148"/>
-          <w:u w:val="single"/>
-        </w:rPr>
-        <w:t>maximum</w:t>
-      </w:r>
-      <w:r>
-        <w:rPr>
-          <w:color w:val="394148"/>
-        </w:rPr>
-        <w:t xml:space="preserve"> en décrivant brièvement et si possible dans cet ordre l’entreprise, le contexte projet (enjeux, objectifs), l’effectif et votre rôle dans l'équipe, sans divulguer d’informations confidentielles et en </w:t>
-      </w:r>
-      <w:r>
-        <w:rPr>
-          <w:color w:val="394148"/>
-          <w:u w:val="single"/>
-        </w:rPr>
-        <w:t>restant impersonnel</w:t>
-      </w:r>
-      <w:r>
-        <w:rPr>
-          <w:color w:val="394148"/>
-        </w:rPr>
-        <w:t xml:space="preserve"> (éviter d’utiliser le pronom personnel « je », et ce même dans les autres rubriques). </w:t>
-      </w:r>
-    </w:p>
-    <w:p>
-      <w:pPr>
-        <w:pStyle w:val="Normal"/>
-        <w:spacing w:before="0" w:after="0"/>
-        <w:jc w:val="both"/>
-        <w:rPr/>
-      </w:pPr>
-      <w:r>
-        <w:rPr>
-          <w:b/>
-          <w:color w:val="394148"/>
-        </w:rPr>
-        <w:t>Réalisations</w:t>
-      </w:r>
-    </w:p>
-    <w:p>
-      <w:pPr>
-        <w:pStyle w:val="Normal"/>
-        <w:spacing w:before="0" w:after="0"/>
-        <w:jc w:val="both"/>
-        <w:rPr>
-          <w:b/>
-          <w:b/>
-          <w:color w:val="394148"/>
-        </w:rPr>
-      </w:pPr>
-      <w:r>
-        <w:rPr>
-          <w:b/>
-          <w:color w:val="394148"/>
-        </w:rPr>
+        <w:rPr/>
+      </w:pPr>
+      <w:r>
+        <w:rPr>
+          <w:color w:val="394148"/>
+        </w:rPr>
+        <w:t>Exemple 1 : Analyse de l’outil existant</w:t>
       </w:r>
     </w:p>
     <w:p>
@@ -2307,7 +2329,7 @@
         <w:rPr>
           <w:color w:val="394148"/>
         </w:rPr>
-        <w:t>Exemple 1 : Analyse de l’outil existant</w:t>
+        <w:t>Exemple 2 : Refonte de l’application (mise en place d’une nouvelle architecture MVC)</w:t>
       </w:r>
     </w:p>
     <w:p>
@@ -2326,7 +2348,7 @@
         <w:rPr>
           <w:color w:val="394148"/>
         </w:rPr>
-        <w:t>Exemple 2 : Refonte de l’application (mise en place d’une nouvelle architecture MVC)</w:t>
+        <w:t>Exemple 3 : Développement d’une application mobile communiquant avec le CRM de l’entreprise</w:t>
       </w:r>
     </w:p>
     <w:p>
@@ -2345,7 +2367,7 @@
         <w:rPr>
           <w:color w:val="394148"/>
         </w:rPr>
-        <w:t>Exemple 3 : Développement d’une application mobile communiquant avec le CRM de l’entreprise</w:t>
+        <w:t>Exemple 4 : Mise en place d’un nouvel outil de supervision de l’infrastructure du SI…</w:t>
       </w:r>
     </w:p>
     <w:p>
@@ -2364,7 +2386,7 @@
         <w:rPr>
           <w:color w:val="394148"/>
         </w:rPr>
-        <w:t>Exemple 4 : Mise en place d’un nouvel outil de supervision de l’infrastructure du SI…</w:t>
+        <w:t>Exemple 5 : Rédaction et réalisation de cahier de tests</w:t>
       </w:r>
     </w:p>
     <w:p>
@@ -2383,26 +2405,22 @@
         <w:rPr>
           <w:color w:val="394148"/>
         </w:rPr>
-        <w:t>Exemple 5 : Rédaction et réalisation de cahier de tests</w:t>
-      </w:r>
-    </w:p>
-    <w:p>
-      <w:pPr>
-        <w:pStyle w:val="ListParagraph"/>
-        <w:numPr>
-          <w:ilvl w:val="0"/>
-          <w:numId w:val="1"/>
-        </w:numPr>
-        <w:spacing w:lineRule="auto" w:line="276" w:before="0" w:after="0"/>
-        <w:contextualSpacing/>
+        <w:t>Etc… : …</w:t>
+      </w:r>
+    </w:p>
+    <w:p>
+      <w:pPr>
+        <w:pStyle w:val="Normal"/>
+        <w:spacing w:before="0" w:after="0"/>
         <w:jc w:val="both"/>
-        <w:rPr/>
-      </w:pPr>
-      <w:r>
-        <w:rPr>
-          <w:color w:val="394148"/>
-        </w:rPr>
-        <w:t>Etc… : …</w:t>
+        <w:rPr>
+          <w:color w:val="394148"/>
+        </w:rPr>
+      </w:pPr>
+      <w:r>
+        <w:rPr>
+          <w:color w:val="394148"/>
+        </w:rPr>
       </w:r>
     </w:p>
     <w:p>
@@ -2410,14 +2428,27 @@
         <w:pStyle w:val="Normal"/>
         <w:spacing w:before="0" w:after="0"/>
         <w:jc w:val="both"/>
-        <w:rPr>
-          <w:color w:val="394148"/>
-        </w:rPr>
-      </w:pPr>
-      <w:r>
-        <w:rPr>
-          <w:color w:val="394148"/>
-        </w:rPr>
+        <w:rPr/>
+      </w:pPr>
+      <w:r>
+        <w:rPr>
+          <w:color w:val="394148"/>
+        </w:rPr>
+        <w:t xml:space="preserve">Veuillez décrire les tâches effectuées/projets mis en place à définir sous formes d’une liste à puces </w:t>
+      </w:r>
+      <w:r>
+        <w:rPr>
+          <w:b/>
+          <w:color w:val="394148"/>
+          <w:u w:val="single"/>
+        </w:rPr>
+        <w:t>organisée</w:t>
+      </w:r>
+      <w:r>
+        <w:rPr>
+          <w:color w:val="394148"/>
+        </w:rPr>
+        <w:t> (voir exemples ci-joints)</w:t>
       </w:r>
     </w:p>
     <w:p>
@@ -2425,72 +2456,139 @@
         <w:pStyle w:val="Normal"/>
         <w:spacing w:before="0" w:after="0"/>
         <w:jc w:val="both"/>
-        <w:rPr/>
-      </w:pPr>
-      <w:r>
-        <w:rPr>
-          <w:color w:val="394148"/>
-        </w:rPr>
-        <w:t xml:space="preserve">Veuillez décrire les tâches effectuées/projets mis en place à définir sous formes d’une liste à puces </w:t>
-      </w:r>
-      <w:r>
-        <w:rPr>
-          <w:b/>
+        <w:rPr>
+          <w:color w:val="394148"/>
+        </w:rPr>
+      </w:pPr>
+      <w:r>
+        <w:rPr>
+          <w:color w:val="394148"/>
+        </w:rPr>
+      </w:r>
+    </w:p>
+    <w:p>
+      <w:pPr>
+        <w:pStyle w:val="Normal"/>
+        <w:spacing w:before="0" w:after="0"/>
+        <w:jc w:val="both"/>
+        <w:rPr/>
+      </w:pPr>
+      <w:r>
+        <w:rPr>
+          <w:b/>
+          <w:color w:val="394148"/>
+        </w:rPr>
+        <w:t xml:space="preserve">Bilan  </w:t>
+      </w:r>
+    </w:p>
+    <w:p>
+      <w:pPr>
+        <w:pStyle w:val="Normal"/>
+        <w:spacing w:before="0" w:after="0"/>
+        <w:rPr/>
+      </w:pPr>
+      <w:bookmarkStart w:id="6" w:name="Texte361"/>
+      <w:r>
+        <w:rPr>
+          <w:b/>
+          <w:color w:val="FF6600"/>
+        </w:rPr>
+        <w:t>Bilan projet (facultatif - si connaissance du projet dans sa globalité)</w:t>
+      </w:r>
+      <w:r>
+        <w:rPr>
+          <w:b/>
+          <w:color w:val="E86F1C"/>
+        </w:rPr>
+        <w:br/>
+      </w:r>
+      <w:bookmarkEnd w:id="6"/>
+      <w:r>
+        <w:rPr>
+          <w:i/>
+          <w:color w:val="394148"/>
+        </w:rPr>
+        <w:t>Bilan du projet d’un point de vue objectif vis-à-vis du client/des utilisateurs</w:t>
+      </w:r>
+    </w:p>
+    <w:p>
+      <w:pPr>
+        <w:pStyle w:val="Normal"/>
+        <w:spacing w:before="0" w:after="0"/>
+        <w:rPr/>
+      </w:pPr>
+      <w:r>
+        <w:rPr>
+          <w:color w:val="394148"/>
+        </w:rPr>
+        <w:t>(</w:t>
+      </w:r>
+      <w:r>
+        <w:rPr>
           <w:color w:val="394148"/>
           <w:u w:val="single"/>
         </w:rPr>
-        <w:t>organisée</w:t>
-      </w:r>
-      <w:r>
-        <w:rPr>
-          <w:color w:val="394148"/>
-        </w:rPr>
-        <w:t> (voir exemples ci-joints)</w:t>
-      </w:r>
-    </w:p>
-    <w:p>
-      <w:pPr>
-        <w:pStyle w:val="Normal"/>
-        <w:spacing w:before="0" w:after="0"/>
-        <w:jc w:val="both"/>
-        <w:rPr>
-          <w:color w:val="394148"/>
-        </w:rPr>
-      </w:pPr>
-      <w:r>
-        <w:rPr>
-          <w:color w:val="394148"/>
-        </w:rPr>
-      </w:r>
-    </w:p>
-    <w:p>
-      <w:pPr>
-        <w:pStyle w:val="Normal"/>
-        <w:spacing w:before="0" w:after="0"/>
-        <w:jc w:val="both"/>
-        <w:rPr/>
-      </w:pPr>
-      <w:r>
-        <w:rPr>
-          <w:b/>
-          <w:color w:val="394148"/>
-        </w:rPr>
-        <w:t xml:space="preserve">Bilan  </w:t>
-      </w:r>
-    </w:p>
-    <w:p>
-      <w:pPr>
-        <w:pStyle w:val="Normal"/>
-        <w:spacing w:before="0" w:after="0"/>
-        <w:rPr/>
-      </w:pPr>
-      <w:bookmarkStart w:id="7" w:name="Texte361"/>
+        <w:t>ex</w:t>
+      </w:r>
+      <w:r>
+        <w:rPr>
+          <w:color w:val="394148"/>
+        </w:rPr>
+        <w:t xml:space="preserve">: La refonte de l’application a divisé le temps de réponse par 3, </w:t>
+      </w:r>
+    </w:p>
+    <w:p>
+      <w:pPr>
+        <w:pStyle w:val="Normal"/>
+        <w:spacing w:before="0" w:after="0"/>
+        <w:rPr/>
+      </w:pPr>
+      <w:r>
+        <w:rPr>
+          <w:color w:val="394148"/>
+        </w:rPr>
+        <w:t xml:space="preserve">Projet réalisé avec succès (satisfaction client 5/5), </w:t>
+      </w:r>
+    </w:p>
+    <w:p>
+      <w:pPr>
+        <w:pStyle w:val="Normal"/>
+        <w:spacing w:before="0" w:after="0"/>
+        <w:rPr/>
+      </w:pPr>
+      <w:r>
+        <w:rPr>
+          <w:color w:val="394148"/>
+        </w:rPr>
+        <w:t>Etc…)</w:t>
+      </w:r>
+    </w:p>
+    <w:p>
+      <w:pPr>
+        <w:pStyle w:val="Normal"/>
+        <w:spacing w:before="0" w:after="0"/>
+        <w:rPr>
+          <w:color w:val="394148"/>
+        </w:rPr>
+      </w:pPr>
+      <w:r>
+        <w:rPr>
+          <w:color w:val="394148"/>
+        </w:rPr>
+      </w:r>
+    </w:p>
+    <w:p>
+      <w:pPr>
+        <w:pStyle w:val="Normal"/>
+        <w:spacing w:before="0" w:after="0"/>
+        <w:rPr/>
+      </w:pPr>
       <w:r>
         <w:rPr>
           <w:b/>
           <w:color w:val="FF6600"/>
         </w:rPr>
-        <w:t>Bilan projet (facultatif - si connaissance du projet dans sa globalité)</w:t>
+        <w:t>Bilan individuel de compétences</w:t>
       </w:r>
       <w:r>
         <w:rPr>
@@ -2499,110 +2597,15 @@
         </w:rPr>
         <w:br/>
       </w:r>
+      <w:r>
+        <w:rPr>
+          <w:i/>
+          <w:color w:val="394148"/>
+        </w:rPr>
+        <w:t>Votre bilan, ce que le proje</w:t>
+      </w:r>
+      <w:bookmarkStart w:id="7" w:name="_GoBack1"/>
       <w:bookmarkEnd w:id="7"/>
-      <w:r>
-        <w:rPr>
-          <w:i/>
-          <w:color w:val="394148"/>
-        </w:rPr>
-        <w:t>Bilan du projet d’un point de vue objectif vis-à-vis du client/des utilisateurs</w:t>
-      </w:r>
-    </w:p>
-    <w:p>
-      <w:pPr>
-        <w:pStyle w:val="Normal"/>
-        <w:spacing w:before="0" w:after="0"/>
-        <w:rPr/>
-      </w:pPr>
-      <w:r>
-        <w:rPr>
-          <w:color w:val="394148"/>
-        </w:rPr>
-        <w:t>(</w:t>
-      </w:r>
-      <w:r>
-        <w:rPr>
-          <w:color w:val="394148"/>
-          <w:u w:val="single"/>
-        </w:rPr>
-        <w:t>ex</w:t>
-      </w:r>
-      <w:r>
-        <w:rPr>
-          <w:color w:val="394148"/>
-        </w:rPr>
-        <w:t xml:space="preserve">: La refonte de l’application a divisé le temps de réponse par 3, </w:t>
-      </w:r>
-    </w:p>
-    <w:p>
-      <w:pPr>
-        <w:pStyle w:val="Normal"/>
-        <w:spacing w:before="0" w:after="0"/>
-        <w:rPr/>
-      </w:pPr>
-      <w:r>
-        <w:rPr>
-          <w:color w:val="394148"/>
-        </w:rPr>
-        <w:t xml:space="preserve">Projet réalisé avec succès (satisfaction client 5/5), </w:t>
-      </w:r>
-    </w:p>
-    <w:p>
-      <w:pPr>
-        <w:pStyle w:val="Normal"/>
-        <w:spacing w:before="0" w:after="0"/>
-        <w:rPr/>
-      </w:pPr>
-      <w:r>
-        <w:rPr>
-          <w:color w:val="394148"/>
-        </w:rPr>
-        <w:t>Etc…)</w:t>
-      </w:r>
-    </w:p>
-    <w:p>
-      <w:pPr>
-        <w:pStyle w:val="Normal"/>
-        <w:spacing w:before="0" w:after="0"/>
-        <w:rPr>
-          <w:color w:val="394148"/>
-        </w:rPr>
-      </w:pPr>
-      <w:r>
-        <w:rPr>
-          <w:color w:val="394148"/>
-        </w:rPr>
-      </w:r>
-    </w:p>
-    <w:p>
-      <w:pPr>
-        <w:pStyle w:val="Normal"/>
-        <w:spacing w:before="0" w:after="0"/>
-        <w:rPr/>
-      </w:pPr>
-      <w:r>
-        <w:rPr>
-          <w:b/>
-          <w:color w:val="FF6600"/>
-        </w:rPr>
-        <w:t>Bilan individuel de compétences</w:t>
-      </w:r>
-      <w:r>
-        <w:rPr>
-          <w:b/>
-          <w:color w:val="E86F1C"/>
-        </w:rPr>
-        <w:br/>
-      </w:r>
-      <w:r>
-        <w:rPr>
-          <w:i/>
-          <w:color w:val="394148"/>
-        </w:rPr>
-        <w:t>Votre bilan, ce que le proje</w:t>
-      </w:r>
-      <w:bookmarkStart w:id="8" w:name="_GoBack1"/>
-      <w:bookmarkEnd w:id="8"/>
       <w:r>
         <w:rPr>
           <w:i/>
@@ -2824,7 +2827,11 @@
         </w:rPr>
       </w:pPr>
       <w:r>
-        <w:rPr/>
+        <w:rPr>
+          <w:i/>
+          <w:color w:val="394148"/>
+          <w:u w:val="single"/>
+        </w:rPr>
       </w:r>
     </w:p>
     <w:p>
@@ -2843,7 +2850,7 @@
         </w:rPr>
         <w:t>Nom du client  (et service)</w:t>
       </w:r>
-      <w:bookmarkStart w:id="9" w:name="Texte472"/>
+      <w:bookmarkStart w:id="8" w:name="Texte472"/>
       <w:r>
         <w:rPr>
           <w:color w:val="808080" w:themeColor="background1" w:themeShade="80"/>
@@ -2851,8 +2858,8 @@
         </w:rPr>
         <w:t xml:space="preserve">       </w:t>
       </w:r>
-      <w:bookmarkStart w:id="10" w:name="Texte602"/>
-      <w:bookmarkEnd w:id="9"/>
+      <w:bookmarkStart w:id="9" w:name="Texte602"/>
+      <w:bookmarkEnd w:id="8"/>
       <w:r>
         <w:rPr>
           <w:color w:val="808080" w:themeColor="background1" w:themeShade="80"/>
@@ -2860,7 +2867,7 @@
         </w:rPr>
         <w:t xml:space="preserve">                           Mois XXXX – Mois XXXX </w:t>
       </w:r>
-      <w:bookmarkEnd w:id="10"/>
+      <w:bookmarkEnd w:id="9"/>
       <w:r>
         <w:rPr>
           <w:color w:val="FF6600"/>
@@ -3207,7 +3214,7 @@
         <w:spacing w:before="0" w:after="0"/>
         <w:rPr/>
       </w:pPr>
-      <w:bookmarkStart w:id="11" w:name="Texte362"/>
+      <w:bookmarkStart w:id="10" w:name="Texte362"/>
       <w:r>
         <w:rPr>
           <w:b/>
@@ -3222,110 +3229,110 @@
         </w:rPr>
         <w:br/>
       </w:r>
+      <w:bookmarkEnd w:id="10"/>
+      <w:r>
+        <w:rPr>
+          <w:i/>
+          <w:color w:val="394148"/>
+        </w:rPr>
+        <w:t>Bilan du projet d’un point de vue objectif vis-à-vis du client/des utilisateurs</w:t>
+      </w:r>
+    </w:p>
+    <w:p>
+      <w:pPr>
+        <w:pStyle w:val="Normal"/>
+        <w:spacing w:before="0" w:after="0"/>
+        <w:rPr/>
+      </w:pPr>
+      <w:r>
+        <w:rPr>
+          <w:color w:val="394148"/>
+        </w:rPr>
+        <w:t>(</w:t>
+      </w:r>
+      <w:r>
+        <w:rPr>
+          <w:color w:val="394148"/>
+          <w:u w:val="single"/>
+        </w:rPr>
+        <w:t>ex</w:t>
+      </w:r>
+      <w:r>
+        <w:rPr>
+          <w:color w:val="394148"/>
+        </w:rPr>
+        <w:t xml:space="preserve">: La refonte de l’application a divisé le temps de réponse par 3, </w:t>
+      </w:r>
+    </w:p>
+    <w:p>
+      <w:pPr>
+        <w:pStyle w:val="Normal"/>
+        <w:spacing w:before="0" w:after="0"/>
+        <w:rPr/>
+      </w:pPr>
+      <w:r>
+        <w:rPr>
+          <w:color w:val="394148"/>
+        </w:rPr>
+        <w:t xml:space="preserve">Projet réalisé avec succès (satisfaction client 5/5), </w:t>
+      </w:r>
+    </w:p>
+    <w:p>
+      <w:pPr>
+        <w:pStyle w:val="Normal"/>
+        <w:spacing w:before="0" w:after="0"/>
+        <w:rPr/>
+      </w:pPr>
+      <w:r>
+        <w:rPr>
+          <w:color w:val="394148"/>
+        </w:rPr>
+        <w:t>Etc…)</w:t>
+      </w:r>
+    </w:p>
+    <w:p>
+      <w:pPr>
+        <w:pStyle w:val="Normal"/>
+        <w:spacing w:before="0" w:after="0"/>
+        <w:rPr>
+          <w:color w:val="394148"/>
+        </w:rPr>
+      </w:pPr>
+      <w:r>
+        <w:rPr>
+          <w:color w:val="394148"/>
+        </w:rPr>
+      </w:r>
+    </w:p>
+    <w:p>
+      <w:pPr>
+        <w:pStyle w:val="Normal"/>
+        <w:spacing w:before="0" w:after="0"/>
+        <w:rPr/>
+      </w:pPr>
+      <w:r>
+        <w:rPr>
+          <w:b/>
+          <w:color w:val="FF6600"/>
+        </w:rPr>
+        <w:t>Bilan individuel de compétences</w:t>
+      </w:r>
+      <w:r>
+        <w:rPr>
+          <w:b/>
+          <w:color w:val="E86F1C"/>
+        </w:rPr>
+        <w:br/>
+      </w:r>
+      <w:r>
+        <w:rPr>
+          <w:i/>
+          <w:color w:val="394148"/>
+        </w:rPr>
+        <w:t>Votre bilan, ce que le proje</w:t>
+      </w:r>
+      <w:bookmarkStart w:id="11" w:name="_GoBack2"/>
       <w:bookmarkEnd w:id="11"/>
-      <w:r>
-        <w:rPr>
-          <w:i/>
-          <w:color w:val="394148"/>
-        </w:rPr>
-        <w:t>Bilan du projet d’un point de vue objectif vis-à-vis du client/des utilisateurs</w:t>
-      </w:r>
-    </w:p>
-    <w:p>
-      <w:pPr>
-        <w:pStyle w:val="Normal"/>
-        <w:spacing w:before="0" w:after="0"/>
-        <w:rPr/>
-      </w:pPr>
-      <w:r>
-        <w:rPr>
-          <w:color w:val="394148"/>
-        </w:rPr>
-        <w:t>(</w:t>
-      </w:r>
-      <w:r>
-        <w:rPr>
-          <w:color w:val="394148"/>
-          <w:u w:val="single"/>
-        </w:rPr>
-        <w:t>ex</w:t>
-      </w:r>
-      <w:r>
-        <w:rPr>
-          <w:color w:val="394148"/>
-        </w:rPr>
-        <w:t xml:space="preserve">: La refonte de l’application a divisé le temps de réponse par 3, </w:t>
-      </w:r>
-    </w:p>
-    <w:p>
-      <w:pPr>
-        <w:pStyle w:val="Normal"/>
-        <w:spacing w:before="0" w:after="0"/>
-        <w:rPr/>
-      </w:pPr>
-      <w:r>
-        <w:rPr>
-          <w:color w:val="394148"/>
-        </w:rPr>
-        <w:t xml:space="preserve">Projet réalisé avec succès (satisfaction client 5/5), </w:t>
-      </w:r>
-    </w:p>
-    <w:p>
-      <w:pPr>
-        <w:pStyle w:val="Normal"/>
-        <w:spacing w:before="0" w:after="0"/>
-        <w:rPr/>
-      </w:pPr>
-      <w:r>
-        <w:rPr>
-          <w:color w:val="394148"/>
-        </w:rPr>
-        <w:t>Etc…)</w:t>
-      </w:r>
-    </w:p>
-    <w:p>
-      <w:pPr>
-        <w:pStyle w:val="Normal"/>
-        <w:spacing w:before="0" w:after="0"/>
-        <w:rPr>
-          <w:color w:val="394148"/>
-        </w:rPr>
-      </w:pPr>
-      <w:r>
-        <w:rPr>
-          <w:color w:val="394148"/>
-        </w:rPr>
-      </w:r>
-    </w:p>
-    <w:p>
-      <w:pPr>
-        <w:pStyle w:val="Normal"/>
-        <w:spacing w:before="0" w:after="0"/>
-        <w:rPr/>
-      </w:pPr>
-      <w:r>
-        <w:rPr>
-          <w:b/>
-          <w:color w:val="FF6600"/>
-        </w:rPr>
-        <w:t>Bilan individuel de compétences</w:t>
-      </w:r>
-      <w:r>
-        <w:rPr>
-          <w:b/>
-          <w:color w:val="E86F1C"/>
-        </w:rPr>
-        <w:br/>
-      </w:r>
-      <w:r>
-        <w:rPr>
-          <w:i/>
-          <w:color w:val="394148"/>
-        </w:rPr>
-        <w:t>Votre bilan, ce que le proje</w:t>
-      </w:r>
-      <w:bookmarkStart w:id="12" w:name="_GoBack2"/>
-      <w:bookmarkEnd w:id="12"/>
       <w:r>
         <w:rPr>
           <w:i/>
@@ -3551,7 +3558,7 @@
         <w:docPartGallery w:val="Page Numbers (Top of Page)"/>
         <w:docPartUnique w:val="true"/>
       </w:docPartObj>
-      <w:id w:val="1231707795"/>
+      <w:id w:val="85880672"/>
     </w:sdtPr>
     <w:sdtContent>
       <w:p>
@@ -3568,7 +3575,9 @@
           </w:rPr>
         </w:pPr>
         <w:r>
-          <w:rPr/>
+          <w:rPr>
+            <w:color w:val="333333"/>
+          </w:rPr>
         </w:r>
       </w:p>
       <w:p>
@@ -3721,7 +3730,7 @@
             <w:szCs w:val="20"/>
             <w:bCs/>
           </w:rPr>
-          <w:t>2</w:t>
+          <w:t>4</w:t>
         </w:r>
         <w:r>
           <w:rPr>
@@ -3841,7 +3850,7 @@
                 </pic:nvPicPr>
                 <pic:blipFill>
                   <a:blip r:embed="rId1"/>
-                  <a:srcRect l="0" t="0" r="0" b="18570"/>
+                  <a:srcRect l="0" t="0" r="0" b="18572"/>
                   <a:stretch>
                     <a:fillRect/>
                   </a:stretch>
@@ -5342,6 +5351,199 @@
       <w:rFonts w:cs="Wingdings"/>
     </w:rPr>
   </w:style>
+  <w:style w:type="character" w:styleId="ListLabel51">
+    <w:name w:val="ListLabel 51"/>
+    <w:qFormat/>
+    <w:rPr>
+      <w:rFonts w:cs="Wingdings"/>
+      <w:color w:val="F26E27"/>
+    </w:rPr>
+  </w:style>
+  <w:style w:type="character" w:styleId="ListLabel52">
+    <w:name w:val="ListLabel 52"/>
+    <w:qFormat/>
+    <w:rPr>
+      <w:rFonts w:cs="Courier New"/>
+    </w:rPr>
+  </w:style>
+  <w:style w:type="character" w:styleId="ListLabel53">
+    <w:name w:val="ListLabel 53"/>
+    <w:qFormat/>
+    <w:rPr>
+      <w:rFonts w:cs="Wingdings"/>
+    </w:rPr>
+  </w:style>
+  <w:style w:type="character" w:styleId="ListLabel54">
+    <w:name w:val="ListLabel 54"/>
+    <w:qFormat/>
+    <w:rPr>
+      <w:rFonts w:cs="Symbol"/>
+    </w:rPr>
+  </w:style>
+  <w:style w:type="character" w:styleId="ListLabel55">
+    <w:name w:val="ListLabel 55"/>
+    <w:qFormat/>
+    <w:rPr>
+      <w:rFonts w:cs="Courier New"/>
+    </w:rPr>
+  </w:style>
+  <w:style w:type="character" w:styleId="ListLabel56">
+    <w:name w:val="ListLabel 56"/>
+    <w:qFormat/>
+    <w:rPr>
+      <w:rFonts w:cs="Wingdings"/>
+    </w:rPr>
+  </w:style>
+  <w:style w:type="character" w:styleId="ListLabel57">
+    <w:name w:val="ListLabel 57"/>
+    <w:qFormat/>
+    <w:rPr>
+      <w:rFonts w:cs="Symbol"/>
+    </w:rPr>
+  </w:style>
+  <w:style w:type="character" w:styleId="ListLabel58">
+    <w:name w:val="ListLabel 58"/>
+    <w:qFormat/>
+    <w:rPr>
+      <w:rFonts w:cs="Courier New"/>
+    </w:rPr>
+  </w:style>
+  <w:style w:type="character" w:styleId="ListLabel59">
+    <w:name w:val="ListLabel 59"/>
+    <w:qFormat/>
+    <w:rPr>
+      <w:rFonts w:cs="Wingdings"/>
+    </w:rPr>
+  </w:style>
+  <w:style w:type="character" w:styleId="ListLabel60">
+    <w:name w:val="ListLabel 60"/>
+    <w:qFormat/>
+    <w:rPr>
+      <w:rFonts w:cs="Wingdings"/>
+      <w:color w:val="F26E27"/>
+      <w:sz w:val="22"/>
+    </w:rPr>
+  </w:style>
+  <w:style w:type="character" w:styleId="ListLabel61">
+    <w:name w:val="ListLabel 61"/>
+    <w:qFormat/>
+    <w:rPr>
+      <w:rFonts w:cs="Courier New"/>
+    </w:rPr>
+  </w:style>
+  <w:style w:type="character" w:styleId="ListLabel62">
+    <w:name w:val="ListLabel 62"/>
+    <w:qFormat/>
+    <w:rPr>
+      <w:rFonts w:cs="Wingdings"/>
+    </w:rPr>
+  </w:style>
+  <w:style w:type="character" w:styleId="ListLabel63">
+    <w:name w:val="ListLabel 63"/>
+    <w:qFormat/>
+    <w:rPr>
+      <w:rFonts w:cs="Symbol"/>
+    </w:rPr>
+  </w:style>
+  <w:style w:type="character" w:styleId="ListLabel64">
+    <w:name w:val="ListLabel 64"/>
+    <w:qFormat/>
+    <w:rPr>
+      <w:rFonts w:cs="Courier New"/>
+    </w:rPr>
+  </w:style>
+  <w:style w:type="character" w:styleId="ListLabel65">
+    <w:name w:val="ListLabel 65"/>
+    <w:qFormat/>
+    <w:rPr>
+      <w:rFonts w:cs="Wingdings"/>
+    </w:rPr>
+  </w:style>
+  <w:style w:type="character" w:styleId="ListLabel66">
+    <w:name w:val="ListLabel 66"/>
+    <w:qFormat/>
+    <w:rPr>
+      <w:rFonts w:cs="Symbol"/>
+    </w:rPr>
+  </w:style>
+  <w:style w:type="character" w:styleId="ListLabel67">
+    <w:name w:val="ListLabel 67"/>
+    <w:qFormat/>
+    <w:rPr>
+      <w:rFonts w:cs="Courier New"/>
+    </w:rPr>
+  </w:style>
+  <w:style w:type="character" w:styleId="ListLabel68">
+    <w:name w:val="ListLabel 68"/>
+    <w:qFormat/>
+    <w:rPr>
+      <w:rFonts w:cs="Wingdings"/>
+    </w:rPr>
+  </w:style>
+  <w:style w:type="character" w:styleId="ListLabel69">
+    <w:name w:val="ListLabel 69"/>
+    <w:qFormat/>
+    <w:rPr>
+      <w:rFonts w:cs="Wingdings"/>
+      <w:color w:val="F26E27"/>
+    </w:rPr>
+  </w:style>
+  <w:style w:type="character" w:styleId="ListLabel70">
+    <w:name w:val="ListLabel 70"/>
+    <w:qFormat/>
+    <w:rPr>
+      <w:rFonts w:cs="Courier New"/>
+    </w:rPr>
+  </w:style>
+  <w:style w:type="character" w:styleId="ListLabel71">
+    <w:name w:val="ListLabel 71"/>
+    <w:qFormat/>
+    <w:rPr>
+      <w:rFonts w:cs="Wingdings"/>
+    </w:rPr>
+  </w:style>
+  <w:style w:type="character" w:styleId="ListLabel72">
+    <w:name w:val="ListLabel 72"/>
+    <w:qFormat/>
+    <w:rPr>
+      <w:rFonts w:cs="Symbol"/>
+    </w:rPr>
+  </w:style>
+  <w:style w:type="character" w:styleId="ListLabel73">
+    <w:name w:val="ListLabel 73"/>
+    <w:qFormat/>
+    <w:rPr>
+      <w:rFonts w:cs="Courier New"/>
+    </w:rPr>
+  </w:style>
+  <w:style w:type="character" w:styleId="ListLabel74">
+    <w:name w:val="ListLabel 74"/>
+    <w:qFormat/>
+    <w:rPr>
+      <w:rFonts w:cs="Wingdings"/>
+    </w:rPr>
+  </w:style>
+  <w:style w:type="character" w:styleId="ListLabel75">
+    <w:name w:val="ListLabel 75"/>
+    <w:qFormat/>
+    <w:rPr>
+      <w:rFonts w:cs="Symbol"/>
+    </w:rPr>
+  </w:style>
+  <w:style w:type="character" w:styleId="ListLabel76">
+    <w:name w:val="ListLabel 76"/>
+    <w:qFormat/>
+    <w:rPr>
+      <w:rFonts w:cs="Courier New"/>
+    </w:rPr>
+  </w:style>
+  <w:style w:type="character" w:styleId="ListLabel77">
+    <w:name w:val="ListLabel 77"/>
+    <w:qFormat/>
+    <w:rPr>
+      <w:rFonts w:cs="Wingdings"/>
+    </w:rPr>
+  </w:style>
   <w:style w:type="paragraph" w:styleId="Titre">
     <w:name w:val="Titre"/>
     <w:basedOn w:val="Normal"/>

</xml_diff>